<commit_message>
added header in csv-files & added id check
</commit_message>
<xml_diff>
--- a/Working_time_management/doc/Entwurf_Pflichtenheft.docx
+++ b/Working_time_management/doc/Entwurf_Pflichtenheft.docx
@@ -110,15 +110,7 @@
         <w:t>Gruppe 2</w:t>
       </w:r>
       <w:r>
-        <w:t xml:space="preserve">, Louis </w:t>
-      </w:r>
-      <w:proofErr w:type="spellStart"/>
-      <w:r>
-        <w:t>Försch</w:t>
-      </w:r>
-      <w:proofErr w:type="spellEnd"/>
-      <w:r>
-        <w:t xml:space="preserve"> (1445659), Samuel Hessberger (1219689)</w:t>
+        <w:t>, Louis Försch (1445659), Samuel Hessberger (1219689)</w:t>
       </w:r>
     </w:p>
     <w:p>
@@ -378,19 +370,11 @@
         </w:rPr>
         <w:t xml:space="preserve">Die Software soll </w:t>
       </w:r>
-      <w:proofErr w:type="spellStart"/>
-      <w:r>
-        <w:rPr>
-          <w:color w:val="00B050"/>
-        </w:rPr>
-        <w:t>Init</w:t>
-      </w:r>
-      <w:proofErr w:type="spellEnd"/>
-      <w:r>
-        <w:rPr>
-          <w:color w:val="00B050"/>
-        </w:rPr>
-        <w:t>-Datei</w:t>
+      <w:r>
+        <w:rPr>
+          <w:color w:val="00B050"/>
+        </w:rPr>
+        <w:t>Init-Datei</w:t>
       </w:r>
       <w:r>
         <w:rPr>
@@ -734,12 +718,12 @@
           <w:numId w:val="1"/>
         </w:numPr>
         <w:rPr>
-          <w:color w:val="0070C0"/>
-        </w:rPr>
-      </w:pPr>
-      <w:r>
-        <w:rPr>
-          <w:color w:val="0070C0"/>
+          <w:color w:val="00B050"/>
+        </w:rPr>
+      </w:pPr>
+      <w:r>
+        <w:rPr>
+          <w:color w:val="00B050"/>
         </w:rPr>
         <w:t>Das Passwort des autorisierten Zugangs soll in der Software anpassbar sein</w:t>
       </w:r>
@@ -979,21 +963,7 @@
         <w:rPr>
           <w:color w:val="00B050"/>
         </w:rPr>
-        <w:t xml:space="preserve">CSV-Datei, </w:t>
-      </w:r>
-      <w:proofErr w:type="spellStart"/>
-      <w:r>
-        <w:rPr>
-          <w:color w:val="00B050"/>
-        </w:rPr>
-        <w:t>Init</w:t>
-      </w:r>
-      <w:proofErr w:type="spellEnd"/>
-      <w:r>
-        <w:rPr>
-          <w:color w:val="00B050"/>
-        </w:rPr>
-        <w:t>-Datei?)</w:t>
+        <w:t>CSV-Datei, Init-Datei?)</w:t>
       </w:r>
     </w:p>
     <w:p>
@@ -1078,182 +1048,321 @@
           <w:ilvl w:val="3"/>
           <w:numId w:val="1"/>
         </w:numPr>
-      </w:pPr>
-      <w:r>
+        <w:rPr>
+          <w:color w:val="00B050"/>
+        </w:rPr>
+      </w:pPr>
+      <w:r>
+        <w:rPr>
+          <w:color w:val="00B050"/>
+        </w:rPr>
+        <w:t>Die CSV-Datei soll eine Zeile mit Überschriften besitzen</w:t>
+      </w:r>
+      <w:r>
+        <w:rPr>
+          <w:color w:val="00B050"/>
+        </w:rPr>
+        <w:t xml:space="preserve"> </w:t>
+      </w:r>
+      <w:r>
+        <w:t>(louis newRequest und workerRequest fehlen noch)</w:t>
+      </w:r>
+    </w:p>
+    <w:p>
+      <w:pPr>
+        <w:pStyle w:val="Listenabsatz"/>
+        <w:numPr>
+          <w:ilvl w:val="3"/>
+          <w:numId w:val="1"/>
+        </w:numPr>
+      </w:pPr>
+      <w:r>
+        <w:t>(</w:t>
+      </w:r>
+      <w:r>
+        <w:t>Die Pfade zu den CSV-Dateien sollen im Nachhinein anpassbar sei</w:t>
+      </w:r>
+      <w:r>
+        <w:t>n)</w:t>
+      </w:r>
+    </w:p>
+    <w:p>
+      <w:pPr>
+        <w:pStyle w:val="Listenabsatz"/>
+        <w:numPr>
+          <w:ilvl w:val="2"/>
+          <w:numId w:val="1"/>
+        </w:numPr>
+      </w:pPr>
+    </w:p>
+    <w:p>
+      <w:pPr>
+        <w:pStyle w:val="Listenabsatz"/>
+        <w:numPr>
+          <w:ilvl w:val="3"/>
+          <w:numId w:val="1"/>
+        </w:numPr>
+        <w:rPr>
+          <w:color w:val="00B050"/>
+        </w:rPr>
+      </w:pPr>
+      <w:r>
+        <w:rPr>
+          <w:color w:val="00B050"/>
+        </w:rPr>
+        <w:t xml:space="preserve">Die Pausenzeiten sollen nur durch den autorisierten Zugang </w:t>
+      </w:r>
+      <w:r>
+        <w:rPr>
+          <w:color w:val="00B050"/>
+        </w:rPr>
+        <w:t>dynamisch</w:t>
+      </w:r>
+      <w:r>
+        <w:rPr>
+          <w:color w:val="00B050"/>
+        </w:rPr>
+        <w:t xml:space="preserve"> oder zu festen Uhrzeiten</w:t>
+      </w:r>
+      <w:r>
+        <w:rPr>
+          <w:color w:val="00B050"/>
+        </w:rPr>
+        <w:t xml:space="preserve"> vorgegeben werden können</w:t>
+      </w:r>
+    </w:p>
+    <w:p>
+      <w:pPr>
+        <w:pStyle w:val="Listenabsatz"/>
+        <w:numPr>
+          <w:ilvl w:val="2"/>
+          <w:numId w:val="1"/>
+        </w:numPr>
+        <w:rPr>
+          <w:color w:val="00B050"/>
+        </w:rPr>
+      </w:pPr>
+      <w:r>
+        <w:rPr>
+          <w:color w:val="00B050"/>
+        </w:rPr>
+        <w:t>Die Rundung</w:t>
+      </w:r>
+      <w:r>
+        <w:rPr>
+          <w:color w:val="00B050"/>
+        </w:rPr>
+        <w:t xml:space="preserve"> der Arbeitszeit</w:t>
+      </w:r>
+      <w:r>
+        <w:rPr>
+          <w:color w:val="00B050"/>
+        </w:rPr>
+        <w:t xml:space="preserve"> soll in 1, 5 oder 15 Minuten-Schritten</w:t>
+      </w:r>
+      <w:r>
+        <w:rPr>
+          <w:color w:val="00B050"/>
+        </w:rPr>
+        <w:t xml:space="preserve"> </w:t>
+      </w:r>
+      <w:r>
+        <w:rPr>
+          <w:color w:val="00B050"/>
+        </w:rPr>
+        <w:t>erfolgen</w:t>
+      </w:r>
+      <w:r>
+        <w:rPr>
+          <w:color w:val="00B050"/>
+        </w:rPr>
+        <w:t xml:space="preserve">. </w:t>
+      </w:r>
+      <w:r>
+        <w:rPr>
+          <w:color w:val="00B050"/>
+        </w:rPr>
+        <w:t>Dies soll vom autorisierten Profil angepasst werden können</w:t>
+      </w:r>
+    </w:p>
+    <w:p>
+      <w:pPr>
+        <w:pStyle w:val="Listenabsatz"/>
+        <w:numPr>
+          <w:ilvl w:val="2"/>
+          <w:numId w:val="1"/>
+        </w:numPr>
+        <w:rPr>
+          <w:color w:val="FF0000"/>
+        </w:rPr>
+      </w:pPr>
+      <w:r>
+        <w:rPr>
+          <w:color w:val="FF0000"/>
+        </w:rPr>
+        <w:t>Der Antrag soll durch autorisiertes Benutzerprofil genehmigt werden können</w:t>
+      </w:r>
+    </w:p>
+    <w:p>
+      <w:pPr>
+        <w:pStyle w:val="Listenabsatz"/>
+        <w:numPr>
+          <w:ilvl w:val="2"/>
+          <w:numId w:val="1"/>
+        </w:numPr>
         <w:rPr>
           <w:color w:val="4472C4" w:themeColor="accent1"/>
         </w:rPr>
-        <w:t>Die CSV-Datei soll eine Zeile mit Überschriften besitzen</w:t>
-      </w:r>
-    </w:p>
-    <w:p>
-      <w:pPr>
-        <w:pStyle w:val="Listenabsatz"/>
-        <w:numPr>
-          <w:ilvl w:val="3"/>
-          <w:numId w:val="1"/>
-        </w:numPr>
-      </w:pPr>
-      <w:r>
-        <w:t>(</w:t>
-      </w:r>
-      <w:r>
-        <w:t>Die Pfade zu den CSV-Dateien sollen im Nachhinein anpassbar sei</w:t>
-      </w:r>
-      <w:r>
-        <w:t>n)</w:t>
-      </w:r>
-    </w:p>
-    <w:p>
-      <w:pPr>
-        <w:pStyle w:val="Listenabsatz"/>
-        <w:numPr>
-          <w:ilvl w:val="2"/>
-          <w:numId w:val="1"/>
-        </w:numPr>
-      </w:pPr>
-    </w:p>
-    <w:p>
-      <w:pPr>
-        <w:pStyle w:val="Listenabsatz"/>
-        <w:numPr>
-          <w:ilvl w:val="3"/>
-          <w:numId w:val="1"/>
-        </w:numPr>
-        <w:rPr>
-          <w:color w:val="00B050"/>
-        </w:rPr>
-      </w:pPr>
-      <w:r>
-        <w:rPr>
-          <w:color w:val="00B050"/>
-        </w:rPr>
-        <w:t xml:space="preserve">Die Pausenzeiten sollen nur durch den autorisierten Zugang </w:t>
-      </w:r>
-      <w:r>
-        <w:rPr>
-          <w:color w:val="00B050"/>
-        </w:rPr>
-        <w:t>dynamisch</w:t>
-      </w:r>
-      <w:r>
-        <w:rPr>
-          <w:color w:val="00B050"/>
-        </w:rPr>
-        <w:t xml:space="preserve"> oder zu festen Uhrzeiten</w:t>
-      </w:r>
-      <w:r>
-        <w:rPr>
-          <w:color w:val="00B050"/>
-        </w:rPr>
-        <w:t xml:space="preserve"> vorgegeben werden können</w:t>
-      </w:r>
-    </w:p>
-    <w:p>
-      <w:pPr>
-        <w:pStyle w:val="Listenabsatz"/>
-        <w:numPr>
-          <w:ilvl w:val="2"/>
-          <w:numId w:val="1"/>
-        </w:numPr>
-        <w:rPr>
-          <w:color w:val="00B050"/>
-        </w:rPr>
-      </w:pPr>
-      <w:r>
-        <w:rPr>
-          <w:color w:val="00B050"/>
-        </w:rPr>
-        <w:t>Die Rundung</w:t>
-      </w:r>
-      <w:r>
-        <w:rPr>
-          <w:color w:val="00B050"/>
-        </w:rPr>
-        <w:t xml:space="preserve"> der Arbeitszeit</w:t>
-      </w:r>
-      <w:r>
-        <w:rPr>
-          <w:color w:val="00B050"/>
-        </w:rPr>
-        <w:t xml:space="preserve"> soll in 1, 5 oder 15 Minuten-Schritten</w:t>
-      </w:r>
-      <w:r>
-        <w:rPr>
-          <w:color w:val="00B050"/>
+      </w:pPr>
+      <w:r>
+        <w:rPr>
+          <w:color w:val="4472C4" w:themeColor="accent1"/>
+        </w:rPr>
+        <w:t>Benutzer anlegen, Id vergeben</w:t>
+      </w:r>
+    </w:p>
+    <w:p/>
+    <w:p>
+      <w:pPr>
+        <w:pStyle w:val="Listenabsatz"/>
+        <w:numPr>
+          <w:ilvl w:val="0"/>
+          <w:numId w:val="1"/>
+        </w:numPr>
+        <w:rPr>
+          <w:b/>
+          <w:bCs/>
+        </w:rPr>
+      </w:pPr>
+      <w:r>
+        <w:rPr>
+          <w:b/>
+          <w:bCs/>
+        </w:rPr>
+        <w:t>Randbedingungen</w:t>
+      </w:r>
+    </w:p>
+    <w:p>
+      <w:pPr>
+        <w:pStyle w:val="Listenabsatz"/>
+        <w:numPr>
+          <w:ilvl w:val="1"/>
+          <w:numId w:val="1"/>
+        </w:numPr>
+        <w:rPr>
+          <w:b/>
+          <w:bCs/>
+        </w:rPr>
+      </w:pPr>
+      <w:r>
+        <w:rPr>
+          <w:b/>
+          <w:bCs/>
+        </w:rPr>
+        <w:t>Technische Randbedingungen</w:t>
+      </w:r>
+    </w:p>
+    <w:p>
+      <w:pPr>
+        <w:pStyle w:val="Listenabsatz"/>
+        <w:numPr>
+          <w:ilvl w:val="2"/>
+          <w:numId w:val="1"/>
+        </w:numPr>
+      </w:pPr>
+      <w:r>
+        <w:t>Entwicklungsumgebung: Visual Studio Community</w:t>
+      </w:r>
+    </w:p>
+    <w:p>
+      <w:pPr>
+        <w:pStyle w:val="Listenabsatz"/>
+        <w:numPr>
+          <w:ilvl w:val="2"/>
+          <w:numId w:val="1"/>
+        </w:numPr>
+      </w:pPr>
+      <w:r>
+        <w:t>Frameworks: .NET inklusive WPF</w:t>
+      </w:r>
+    </w:p>
+    <w:p>
+      <w:pPr>
+        <w:pStyle w:val="Listenabsatz"/>
+        <w:numPr>
+          <w:ilvl w:val="2"/>
+          <w:numId w:val="1"/>
+        </w:numPr>
+      </w:pPr>
+      <w:r>
+        <w:t>Programmiersprache C#</w:t>
+      </w:r>
+    </w:p>
+    <w:p>
+      <w:pPr>
+        <w:pStyle w:val="Listenabsatz"/>
+        <w:numPr>
+          <w:ilvl w:val="1"/>
+          <w:numId w:val="1"/>
+        </w:numPr>
+        <w:rPr>
+          <w:b/>
+          <w:bCs/>
+        </w:rPr>
+      </w:pPr>
+      <w:r>
+        <w:rPr>
+          <w:b/>
+          <w:bCs/>
+        </w:rPr>
+        <w:t>Randbedingungen der Erstellung</w:t>
+      </w:r>
+    </w:p>
+    <w:p>
+      <w:pPr>
+        <w:ind w:left="1980"/>
+        <w:rPr>
+          <w:b/>
+          <w:bCs/>
+        </w:rPr>
+      </w:pPr>
+      <w:r>
+        <w:t>Dieses Software-Projekt wird im Rahmen des Moduls</w:t>
+      </w:r>
+      <w:r>
+        <w:rPr>
+          <w:b/>
+          <w:bCs/>
         </w:rPr>
         <w:t xml:space="preserve"> </w:t>
       </w:r>
       <w:r>
-        <w:rPr>
-          <w:color w:val="00B050"/>
-        </w:rPr>
-        <w:t>erfolgen</w:t>
-      </w:r>
-      <w:r>
-        <w:rPr>
-          <w:color w:val="00B050"/>
-        </w:rPr>
-        <w:t xml:space="preserve">. </w:t>
-      </w:r>
-      <w:r>
-        <w:rPr>
-          <w:color w:val="00B050"/>
-        </w:rPr>
-        <w:t>Dies soll vom autorisierten Profil angepasst werden können</w:t>
-      </w:r>
-    </w:p>
-    <w:p>
-      <w:pPr>
-        <w:pStyle w:val="Listenabsatz"/>
-        <w:numPr>
-          <w:ilvl w:val="2"/>
-          <w:numId w:val="1"/>
-        </w:numPr>
-        <w:rPr>
-          <w:color w:val="FF0000"/>
-        </w:rPr>
-      </w:pPr>
-      <w:r>
-        <w:rPr>
-          <w:color w:val="FF0000"/>
-        </w:rPr>
-        <w:t>Der Antrag soll durch autorisiertes Benutzerprofil genehmigt werden können</w:t>
-      </w:r>
-    </w:p>
-    <w:p>
-      <w:pPr>
-        <w:pStyle w:val="Listenabsatz"/>
-        <w:numPr>
-          <w:ilvl w:val="2"/>
-          <w:numId w:val="1"/>
-        </w:numPr>
-        <w:rPr>
-          <w:color w:val="4472C4" w:themeColor="accent1"/>
-        </w:rPr>
-      </w:pPr>
-      <w:r>
-        <w:rPr>
-          <w:color w:val="4472C4" w:themeColor="accent1"/>
-        </w:rPr>
-        <w:t xml:space="preserve">Benutzer anlegen, </w:t>
-      </w:r>
-      <w:proofErr w:type="spellStart"/>
-      <w:r>
-        <w:rPr>
-          <w:color w:val="4472C4" w:themeColor="accent1"/>
-        </w:rPr>
-        <w:t>Id</w:t>
-      </w:r>
-      <w:proofErr w:type="spellEnd"/>
-      <w:r>
-        <w:rPr>
-          <w:color w:val="4472C4" w:themeColor="accent1"/>
-        </w:rPr>
-        <w:t xml:space="preserve"> vergeben</w:t>
-      </w:r>
-    </w:p>
-    <w:p/>
+        <w:t>„Aktuelles Thema der Eingebetteten Systeme 1 – ET5062SU“</w:t>
+      </w:r>
+      <w:r>
+        <w:t xml:space="preserve"> bei </w:t>
+      </w:r>
+      <w:r>
+        <w:t>Florian Schäfer</w:t>
+      </w:r>
+      <w:r>
+        <w:t xml:space="preserve"> bearbeitet. Dieses Projekt findet im Sommersemester 2023 statt</w:t>
+      </w:r>
+      <w:r>
+        <w:t>. Das Modul besteht aus vier Semesterwochenstunden, bei welchen zwei Stunden der Vorlesung dienen und die anderen zwei</w:t>
+      </w:r>
+      <w:r>
+        <w:t xml:space="preserve"> Stunden</w:t>
+      </w:r>
+      <w:r>
+        <w:t xml:space="preserve"> der Projektbearbeitung.</w:t>
+      </w:r>
+    </w:p>
+    <w:p>
+      <w:pPr>
+        <w:pStyle w:val="Listenabsatz"/>
+      </w:pPr>
+    </w:p>
     <w:p>
       <w:pPr>
         <w:pStyle w:val="Listenabsatz"/>
@@ -1261,17 +1370,13 @@
           <w:ilvl w:val="0"/>
           <w:numId w:val="1"/>
         </w:numPr>
-        <w:rPr>
-          <w:b/>
-          <w:bCs/>
-        </w:rPr>
-      </w:pPr>
-      <w:r>
-        <w:rPr>
-          <w:b/>
-          <w:bCs/>
-        </w:rPr>
-        <w:t>Randbedingungen</w:t>
+      </w:pPr>
+      <w:r>
+        <w:rPr>
+          <w:b/>
+          <w:bCs/>
+        </w:rPr>
+        <w:t>Fortschritt + Planung</w:t>
       </w:r>
     </w:p>
     <w:p>
@@ -1281,53 +1386,16 @@
           <w:ilvl w:val="1"/>
           <w:numId w:val="1"/>
         </w:numPr>
-        <w:rPr>
-          <w:b/>
-          <w:bCs/>
-        </w:rPr>
-      </w:pPr>
-      <w:r>
-        <w:rPr>
-          <w:b/>
-          <w:bCs/>
-        </w:rPr>
-        <w:t>Technische Randbedingungen</w:t>
-      </w:r>
-    </w:p>
-    <w:p>
-      <w:pPr>
-        <w:pStyle w:val="Listenabsatz"/>
-        <w:numPr>
-          <w:ilvl w:val="2"/>
-          <w:numId w:val="1"/>
-        </w:numPr>
-      </w:pPr>
-      <w:r>
-        <w:t>Entwicklungsumgebung: Visual Studio Community</w:t>
-      </w:r>
-    </w:p>
-    <w:p>
-      <w:pPr>
-        <w:pStyle w:val="Listenabsatz"/>
-        <w:numPr>
-          <w:ilvl w:val="2"/>
-          <w:numId w:val="1"/>
-        </w:numPr>
-      </w:pPr>
-      <w:r>
-        <w:t>Frameworks: .NET inklusive WPF</w:t>
-      </w:r>
-    </w:p>
-    <w:p>
-      <w:pPr>
-        <w:pStyle w:val="Listenabsatz"/>
-        <w:numPr>
-          <w:ilvl w:val="2"/>
-          <w:numId w:val="1"/>
-        </w:numPr>
-      </w:pPr>
-      <w:r>
-        <w:t>Programmiersprache C#</w:t>
+      </w:pPr>
+      <w:r>
+        <w:rPr>
+          <w:b/>
+          <w:bCs/>
+        </w:rPr>
+        <w:t xml:space="preserve">M1: </w:t>
+      </w:r>
+      <w:r>
+        <w:t>Fertigstellung Pflichtenheft am 05.05.2023</w:t>
       </w:r>
     </w:p>
     <w:p>
@@ -1337,78 +1405,88 @@
           <w:ilvl w:val="1"/>
           <w:numId w:val="1"/>
         </w:numPr>
-        <w:rPr>
-          <w:b/>
-          <w:bCs/>
-        </w:rPr>
-      </w:pPr>
-      <w:r>
-        <w:rPr>
-          <w:b/>
-          <w:bCs/>
-        </w:rPr>
-        <w:t>Randbedingungen der Erstellung</w:t>
-      </w:r>
-    </w:p>
-    <w:p>
-      <w:pPr>
-        <w:ind w:left="1980"/>
-        <w:rPr>
-          <w:b/>
-          <w:bCs/>
-        </w:rPr>
-      </w:pPr>
-      <w:r>
-        <w:t>Dieses Software-Projekt wird im Rahmen des Moduls</w:t>
-      </w:r>
-      <w:r>
-        <w:rPr>
-          <w:b/>
-          <w:bCs/>
-        </w:rPr>
+      </w:pPr>
+      <w:r>
+        <w:rPr>
+          <w:b/>
+          <w:bCs/>
+        </w:rPr>
+        <w:t>M2:</w:t>
+      </w:r>
+      <w:r>
+        <w:t xml:space="preserve"> Architektur </w:t>
+      </w:r>
+      <w:r>
+        <w:t xml:space="preserve">und Testfälle </w:t>
+      </w:r>
+      <w:r>
+        <w:t>am 12.05.2023</w:t>
+      </w:r>
+    </w:p>
+    <w:p>
+      <w:pPr>
+        <w:pStyle w:val="Listenabsatz"/>
+        <w:numPr>
+          <w:ilvl w:val="1"/>
+          <w:numId w:val="1"/>
+        </w:numPr>
+      </w:pPr>
+      <w:r>
+        <w:rPr>
+          <w:b/>
+          <w:bCs/>
+        </w:rPr>
+        <w:t>M3:</w:t>
+      </w:r>
+      <w:r>
+        <w:t xml:space="preserve"> Design der Oberfläche am 19.05.2023</w:t>
+      </w:r>
+    </w:p>
+    <w:p>
+      <w:pPr>
+        <w:pStyle w:val="Listenabsatz"/>
+        <w:numPr>
+          <w:ilvl w:val="1"/>
+          <w:numId w:val="1"/>
+        </w:numPr>
+      </w:pPr>
+      <w:r>
+        <w:rPr>
+          <w:b/>
+          <w:bCs/>
+        </w:rPr>
+        <w:t>M4:</w:t>
+      </w:r>
+      <w:r>
+        <w:t xml:space="preserve"> Implementierung am 0</w:t>
+      </w:r>
+      <w:r>
+        <w:t>9</w:t>
+      </w:r>
+      <w:r>
+        <w:t>.06.2023</w:t>
+      </w:r>
+    </w:p>
+    <w:p>
+      <w:pPr>
+        <w:pStyle w:val="Listenabsatz"/>
+        <w:numPr>
+          <w:ilvl w:val="1"/>
+          <w:numId w:val="1"/>
+        </w:numPr>
+      </w:pPr>
+      <w:r>
+        <w:rPr>
+          <w:b/>
+          <w:bCs/>
+        </w:rPr>
+        <w:t>M5:</w:t>
+      </w:r>
+      <w:r>
         <w:t xml:space="preserve"> </w:t>
       </w:r>
       <w:r>
-        <w:t>„Aktuelles Thema der Eingebetteten Systeme 1 – ET5062SU“</w:t>
-      </w:r>
-      <w:r>
-        <w:t xml:space="preserve"> bei </w:t>
-      </w:r>
-      <w:r>
-        <w:t>Florian Schäfer</w:t>
-      </w:r>
-      <w:r>
-        <w:t xml:space="preserve"> bearbeitet. Dieses Projekt findet im Sommersemester 2023 statt</w:t>
-      </w:r>
-      <w:r>
-        <w:t>. Das Modul besteht aus vier Semesterwochenstunden, bei welchen zwei Stunden der Vorlesung dienen und die anderen zwei</w:t>
-      </w:r>
-      <w:r>
-        <w:t xml:space="preserve"> Stunden</w:t>
-      </w:r>
-      <w:r>
-        <w:t xml:space="preserve"> der Projektbearbeitung.</w:t>
-      </w:r>
-    </w:p>
-    <w:p>
-      <w:pPr>
-        <w:pStyle w:val="Listenabsatz"/>
-      </w:pPr>
-    </w:p>
-    <w:p>
-      <w:pPr>
-        <w:pStyle w:val="Listenabsatz"/>
-        <w:numPr>
-          <w:ilvl w:val="0"/>
-          <w:numId w:val="1"/>
-        </w:numPr>
-      </w:pPr>
-      <w:r>
-        <w:rPr>
-          <w:b/>
-          <w:bCs/>
-        </w:rPr>
-        <w:t>Fortschritt + Planung</w:t>
+        <w:t>Systemtest am 23.06.2023</w:t>
       </w:r>
     </w:p>
     <w:p>
@@ -1424,116 +1502,6 @@
           <w:b/>
           <w:bCs/>
         </w:rPr>
-        <w:t xml:space="preserve">M1: </w:t>
-      </w:r>
-      <w:r>
-        <w:t>Fertigstellung Pflichtenheft am 05.05.2023</w:t>
-      </w:r>
-    </w:p>
-    <w:p>
-      <w:pPr>
-        <w:pStyle w:val="Listenabsatz"/>
-        <w:numPr>
-          <w:ilvl w:val="1"/>
-          <w:numId w:val="1"/>
-        </w:numPr>
-      </w:pPr>
-      <w:r>
-        <w:rPr>
-          <w:b/>
-          <w:bCs/>
-        </w:rPr>
-        <w:t>M2:</w:t>
-      </w:r>
-      <w:r>
-        <w:t xml:space="preserve"> Architektur </w:t>
-      </w:r>
-      <w:r>
-        <w:t xml:space="preserve">und Testfälle </w:t>
-      </w:r>
-      <w:r>
-        <w:t>am 12.05.2023</w:t>
-      </w:r>
-    </w:p>
-    <w:p>
-      <w:pPr>
-        <w:pStyle w:val="Listenabsatz"/>
-        <w:numPr>
-          <w:ilvl w:val="1"/>
-          <w:numId w:val="1"/>
-        </w:numPr>
-      </w:pPr>
-      <w:r>
-        <w:rPr>
-          <w:b/>
-          <w:bCs/>
-        </w:rPr>
-        <w:t>M3:</w:t>
-      </w:r>
-      <w:r>
-        <w:t xml:space="preserve"> Design der Oberfläche am 19.05.2023</w:t>
-      </w:r>
-    </w:p>
-    <w:p>
-      <w:pPr>
-        <w:pStyle w:val="Listenabsatz"/>
-        <w:numPr>
-          <w:ilvl w:val="1"/>
-          <w:numId w:val="1"/>
-        </w:numPr>
-      </w:pPr>
-      <w:r>
-        <w:rPr>
-          <w:b/>
-          <w:bCs/>
-        </w:rPr>
-        <w:t>M4:</w:t>
-      </w:r>
-      <w:r>
-        <w:t xml:space="preserve"> Implementierung am 0</w:t>
-      </w:r>
-      <w:r>
-        <w:t>9</w:t>
-      </w:r>
-      <w:r>
-        <w:t>.06.2023</w:t>
-      </w:r>
-    </w:p>
-    <w:p>
-      <w:pPr>
-        <w:pStyle w:val="Listenabsatz"/>
-        <w:numPr>
-          <w:ilvl w:val="1"/>
-          <w:numId w:val="1"/>
-        </w:numPr>
-      </w:pPr>
-      <w:r>
-        <w:rPr>
-          <w:b/>
-          <w:bCs/>
-        </w:rPr>
-        <w:t>M5:</w:t>
-      </w:r>
-      <w:r>
-        <w:t xml:space="preserve"> </w:t>
-      </w:r>
-      <w:r>
-        <w:t>Systemtest am 23.06.2023</w:t>
-      </w:r>
-    </w:p>
-    <w:p>
-      <w:pPr>
-        <w:pStyle w:val="Listenabsatz"/>
-        <w:numPr>
-          <w:ilvl w:val="1"/>
-          <w:numId w:val="1"/>
-        </w:numPr>
-      </w:pPr>
-      <w:r>
-        <w:rPr>
-          <w:b/>
-          <w:bCs/>
-        </w:rPr>
         <w:t>M6:</w:t>
       </w:r>
       <w:r>
@@ -1560,23 +1528,7 @@
           <w:b/>
           <w:bCs/>
         </w:rPr>
-        <w:t xml:space="preserve">Autoren: Louis </w:t>
-      </w:r>
-      <w:proofErr w:type="spellStart"/>
-      <w:r>
-        <w:rPr>
-          <w:b/>
-          <w:bCs/>
-        </w:rPr>
-        <w:t>Försch</w:t>
-      </w:r>
-      <w:proofErr w:type="spellEnd"/>
-      <w:r>
-        <w:rPr>
-          <w:b/>
-          <w:bCs/>
-        </w:rPr>
-        <w:t xml:space="preserve"> &amp; Samuel Hessberger</w:t>
+        <w:t>Autoren: Louis Försch &amp; Samuel Hessberger</w:t>
       </w:r>
     </w:p>
     <w:sectPr>
@@ -1594,7 +1546,7 @@
   <w:abstractNum w:abstractNumId="0" w15:restartNumberingAfterBreak="0">
     <w:nsid w:val="737F1A67"/>
     <w:multiLevelType w:val="hybridMultilevel"/>
-    <w:tmpl w:val="5B764B06"/>
+    <w:tmpl w:val="566A9ED2"/>
     <w:lvl w:ilvl="0" w:tplc="9E4EB32C">
       <w:start w:val="1"/>
       <w:numFmt w:val="decimal"/>
@@ -1631,7 +1583,7 @@
         <w:ind w:left="2160" w:hanging="180"/>
       </w:pPr>
     </w:lvl>
-    <w:lvl w:ilvl="3" w:tplc="0407000F">
+    <w:lvl w:ilvl="3" w:tplc="7034EE30">
       <w:start w:val="1"/>
       <w:numFmt w:val="decimal"/>
       <w:lvlText w:val="%4."/>
@@ -1639,6 +1591,9 @@
       <w:pPr>
         <w:ind w:left="2880" w:hanging="360"/>
       </w:pPr>
+      <w:rPr>
+        <w:color w:val="00B050"/>
+      </w:rPr>
     </w:lvl>
     <w:lvl w:ilvl="4" w:tplc="04070019" w:tentative="1">
       <w:start w:val="1"/>

</xml_diff>